<commit_message>
Written the report for 24/11
</commit_message>
<xml_diff>
--- a/3_documentation/4_reports/Report 2.docx
+++ b/3_documentation/4_reports/Report 2.docx
@@ -28,7 +28,7 @@
         <w:pStyle w:val="Geenafstand"/>
       </w:pPr>
       <w:r>
-        <w:t xml:space="preserve">We </w:t>
+        <w:t xml:space="preserve">Frederik &amp; Robin </w:t>
       </w:r>
       <w:proofErr w:type="spellStart"/>
       <w:r>
@@ -100,7 +100,10 @@
       </w:r>
       <w:proofErr w:type="spellEnd"/>
       <w:r>
-        <w:t xml:space="preserve"> a camera action &amp; </w:t>
+        <w:t xml:space="preserve"> a camera action </w:t>
+      </w:r>
+      <w:r>
+        <w:t xml:space="preserve">&amp; </w:t>
       </w:r>
       <w:proofErr w:type="spellStart"/>
       <w:r>
@@ -124,10 +127,224 @@
       </w:r>
       <w:proofErr w:type="spellEnd"/>
       <w:r>
-        <w:t xml:space="preserve"> the Arduino.</w:t>
+        <w:t xml:space="preserve"> the </w:t>
+      </w:r>
+      <w:proofErr w:type="spellStart"/>
+      <w:r>
+        <w:t>Arduino</w:t>
+      </w:r>
+      <w:proofErr w:type="spellEnd"/>
+      <w:r>
+        <w:t xml:space="preserve"> &amp; transfers the </w:t>
+      </w:r>
+      <w:proofErr w:type="spellStart"/>
+      <w:r>
+        <w:t>photo</w:t>
+      </w:r>
+      <w:proofErr w:type="spellEnd"/>
+      <w:r>
+        <w:t xml:space="preserve"> </w:t>
+      </w:r>
+      <w:proofErr w:type="spellStart"/>
+      <w:r>
+        <w:t>from</w:t>
+      </w:r>
+      <w:proofErr w:type="spellEnd"/>
+      <w:r>
+        <w:t xml:space="preserve"> the camera </w:t>
+      </w:r>
+      <w:proofErr w:type="spellStart"/>
+      <w:r>
+        <w:t>to</w:t>
+      </w:r>
+      <w:proofErr w:type="spellEnd"/>
+      <w:r>
+        <w:t xml:space="preserve"> the server. </w:t>
+      </w:r>
+    </w:p>
+    <w:p>
+      <w:pPr>
+        <w:pStyle w:val="Geenafstand"/>
+      </w:pPr>
+    </w:p>
+    <w:p>
+      <w:pPr>
+        <w:pStyle w:val="Geenafstand"/>
+      </w:pPr>
+      <w:r>
+        <w:t xml:space="preserve">Cedric &amp; Tom </w:t>
+      </w:r>
+      <w:proofErr w:type="spellStart"/>
+      <w:r>
+        <w:t>proceeded</w:t>
+      </w:r>
+      <w:proofErr w:type="spellEnd"/>
+      <w:r>
+        <w:t xml:space="preserve"> </w:t>
+      </w:r>
+      <w:proofErr w:type="spellStart"/>
+      <w:r>
+        <w:t>to</w:t>
+      </w:r>
+      <w:proofErr w:type="spellEnd"/>
+      <w:r>
+        <w:t xml:space="preserve"> </w:t>
+      </w:r>
+      <w:proofErr w:type="spellStart"/>
+      <w:r>
+        <w:t>work</w:t>
+      </w:r>
+      <w:proofErr w:type="spellEnd"/>
+      <w:r>
+        <w:t xml:space="preserve"> on the </w:t>
+      </w:r>
+      <w:proofErr w:type="spellStart"/>
+      <w:r>
+        <w:t>connection</w:t>
+      </w:r>
+      <w:proofErr w:type="spellEnd"/>
+      <w:r>
+        <w:t xml:space="preserve"> </w:t>
+      </w:r>
+      <w:proofErr w:type="spellStart"/>
+      <w:r>
+        <w:t>between</w:t>
+      </w:r>
+      <w:proofErr w:type="spellEnd"/>
+      <w:r>
+        <w:t xml:space="preserve"> </w:t>
+      </w:r>
+      <w:proofErr w:type="spellStart"/>
+      <w:r>
+        <w:t>two</w:t>
+      </w:r>
+      <w:proofErr w:type="spellEnd"/>
+      <w:r>
+        <w:t xml:space="preserve"> </w:t>
+      </w:r>
+      <w:proofErr w:type="spellStart"/>
+      <w:r>
+        <w:t>Arduino’s</w:t>
+      </w:r>
+      <w:proofErr w:type="spellEnd"/>
+      <w:r>
+        <w:t>.</w:t>
+      </w:r>
+    </w:p>
+    <w:p>
+      <w:pPr>
+        <w:pStyle w:val="Geenafstand"/>
+      </w:pPr>
+    </w:p>
+    <w:p>
+      <w:pPr>
+        <w:pStyle w:val="Geenafstand"/>
+      </w:pPr>
+      <w:r>
+        <w:t xml:space="preserve">Thomas </w:t>
+      </w:r>
+      <w:proofErr w:type="spellStart"/>
+      <w:r>
+        <w:t>created</w:t>
+      </w:r>
+      <w:proofErr w:type="spellEnd"/>
+      <w:r>
+        <w:t xml:space="preserve"> the first steps in the </w:t>
+      </w:r>
+      <w:proofErr w:type="spellStart"/>
+      <w:r>
+        <w:t>graphical</w:t>
+      </w:r>
+      <w:proofErr w:type="spellEnd"/>
+      <w:r>
+        <w:t xml:space="preserve"> design proces </w:t>
+      </w:r>
+      <w:proofErr w:type="spellStart"/>
+      <w:r>
+        <w:t>trough</w:t>
+      </w:r>
+      <w:proofErr w:type="spellEnd"/>
+      <w:r>
+        <w:t xml:space="preserve"> XAML &amp; C#.</w:t>
+      </w:r>
+    </w:p>
+    <w:p>
+      <w:pPr>
+        <w:pStyle w:val="Geenafstand"/>
+      </w:pPr>
+    </w:p>
+    <w:p>
+      <w:pPr>
+        <w:pStyle w:val="Geenafstand"/>
+      </w:pPr>
+      <w:r>
+        <w:t xml:space="preserve">Thomas &amp; </w:t>
+      </w:r>
+      <w:proofErr w:type="spellStart"/>
+      <w:r>
+        <w:t>Ikhlas</w:t>
+      </w:r>
+      <w:proofErr w:type="spellEnd"/>
+      <w:r>
+        <w:t xml:space="preserve"> </w:t>
       </w:r>
       <w:bookmarkStart w:id="0" w:name="_GoBack"/>
       <w:bookmarkEnd w:id="0"/>
+      <w:proofErr w:type="spellStart"/>
+      <w:r>
+        <w:t>worked</w:t>
+      </w:r>
+      <w:proofErr w:type="spellEnd"/>
+      <w:r>
+        <w:t xml:space="preserve"> on the sensors </w:t>
+      </w:r>
+      <w:proofErr w:type="spellStart"/>
+      <w:r>
+        <w:t>for</w:t>
+      </w:r>
+      <w:proofErr w:type="spellEnd"/>
+      <w:r>
+        <w:t xml:space="preserve"> triggering the camera on </w:t>
+      </w:r>
+      <w:proofErr w:type="spellStart"/>
+      <w:r>
+        <w:t>certain</w:t>
+      </w:r>
+      <w:proofErr w:type="spellEnd"/>
+      <w:r>
+        <w:t xml:space="preserve"> events.</w:t>
+      </w:r>
+    </w:p>
+    <w:p>
+      <w:pPr>
+        <w:pStyle w:val="Geenafstand"/>
+      </w:pPr>
+    </w:p>
+    <w:p>
+      <w:pPr>
+        <w:pStyle w:val="Geenafstand"/>
+      </w:pPr>
+      <w:proofErr w:type="spellStart"/>
+      <w:r>
+        <w:t>Bernd</w:t>
+      </w:r>
+      <w:proofErr w:type="spellEnd"/>
+      <w:r>
+        <w:t xml:space="preserve"> </w:t>
+      </w:r>
+      <w:proofErr w:type="spellStart"/>
+      <w:r>
+        <w:t>worked</w:t>
+      </w:r>
+      <w:proofErr w:type="spellEnd"/>
+      <w:r>
+        <w:t xml:space="preserve"> on the server &amp; the back end.</w:t>
+      </w:r>
+    </w:p>
+    <w:p>
+      <w:pPr>
+        <w:pStyle w:val="Geenafstand"/>
+      </w:pPr>
     </w:p>
     <w:sectPr>
       <w:pgSz w:w="11906" w:h="16838"/>
@@ -1747,7 +1964,7 @@
 </file>
 
 <file path=customXml/itemProps1.xml><?xml version="1.0" encoding="utf-8"?>
-<ds:datastoreItem xmlns:ds="http://schemas.openxmlformats.org/officeDocument/2006/customXml" ds:itemID="{487D8964-2DA1-4D66-A76F-4C68D0F90A36}">
+<ds:datastoreItem xmlns:ds="http://schemas.openxmlformats.org/officeDocument/2006/customXml" ds:itemID="{106931A8-209E-46C6-9C9D-328135AE9C6C}">
   <ds:schemaRefs>
     <ds:schemaRef ds:uri="http://schemas.openxmlformats.org/officeDocument/2006/bibliography"/>
   </ds:schemaRefs>

</xml_diff>